<commit_message>
HMM-4886: Modified the bio for Allison Rimm, Imtiaz Mahtab, Neil Gaydon
</commit_message>
<xml_diff>
--- a/es_LA_bios/Allison Rimm Bio.docx
+++ b/es_LA_bios/Allison Rimm Bio.docx
@@ -1,88 +1,100 @@
 
 <file path=word/document.xml><?xml version="1.0" encoding="utf-8"?>
-<w:document xmlns:wpc="http://schemas.microsoft.com/office/word/2010/wordprocessingCanvas" xmlns:cx="http://schemas.microsoft.com/office/drawing/2014/chartex" xmlns:cx1="http://schemas.microsoft.com/office/drawing/2015/9/8/chartex" xmlns:cx2="http://schemas.microsoft.com/office/drawing/2015/10/21/chartex" xmlns:mc="http://schemas.openxmlformats.org/markup-compatibility/2006" xmlns:o="urn:schemas-microsoft-com:office:office" xmlns:r="http://schemas.openxmlformats.org/officeDocument/2006/relationships" xmlns:m="http://schemas.openxmlformats.org/officeDocument/2006/math" xmlns:v="urn:schemas-microsoft-com:vml" xmlns:wp14="http://schemas.microsoft.com/office/word/2010/wordprocessingDrawing" xmlns:wp="http://schemas.openxmlformats.org/drawingml/2006/wordprocessingDrawing" xmlns:w10="urn:schemas-microsoft-com:office:word" xmlns:w="http://schemas.openxmlformats.org/wordprocessingml/2006/main" xmlns:w14="http://schemas.microsoft.com/office/word/2010/wordml" xmlns:w15="http://schemas.microsoft.com/office/word/2012/wordml" xmlns:w16se="http://schemas.microsoft.com/office/word/2015/wordml/symex" xmlns:wpg="http://schemas.microsoft.com/office/word/2010/wordprocessingGroup" xmlns:wpi="http://schemas.microsoft.com/office/word/2010/wordprocessingInk" xmlns:wne="http://schemas.microsoft.com/office/word/2006/wordml" xmlns:wps="http://schemas.microsoft.com/office/word/2010/wordprocessingShape" mc:Ignorable="w14 w15 w16se wp14">
+<w:document xmlns:w="http://schemas.openxmlformats.org/wordprocessingml/2006/main" xmlns:wpc="http://schemas.microsoft.com/office/word/2010/wordprocessingCanvas" xmlns:mc="http://schemas.openxmlformats.org/markup-compatibility/2006" xmlns:o="urn:schemas-microsoft-com:office:office" xmlns:r="http://schemas.openxmlformats.org/officeDocument/2006/relationships" xmlns:m="http://schemas.openxmlformats.org/officeDocument/2006/math" xmlns:v="urn:schemas-microsoft-com:vml" xmlns:wp14="http://schemas.microsoft.com/office/word/2010/wordprocessingDrawing" xmlns:wp="http://schemas.openxmlformats.org/drawingml/2006/wordprocessingDrawing" xmlns:w10="urn:schemas-microsoft-com:office:word" xmlns:w14="http://schemas.microsoft.com/office/word/2010/wordml" xmlns:w15="http://schemas.microsoft.com/office/word/2012/wordml" xmlns:wpg="http://schemas.microsoft.com/office/word/2010/wordprocessingGroup" xmlns:wpi="http://schemas.microsoft.com/office/word/2010/wordprocessingInk" xmlns:wne="http://schemas.microsoft.com/office/word/2006/wordml" xmlns:wps="http://schemas.microsoft.com/office/word/2010/wordprocessingShape" mc:Ignorable="w14 w15 wp14">
   <w:body>
     <w:p>
       <w:pPr>
-        <w:spacing w:before="100" w:beforeAutospacing="1" w:after="100" w:afterAutospacing="1" w:line="360" w:lineRule="auto"/>
-        <w:ind w:firstLine="720"/>
+        <w:pStyle w:val="NormalWeb"/>
+        <w:shd w:val="clear" w:color="auto" w:fill="FFFFFF"/>
         <w:rPr>
-          <w:rFonts w:ascii="Times New Roman" w:hAnsi="Times New Roman"/>
-          <w:sz w:val="24"/>
+          <w:rFonts w:ascii="Arial" w:hAnsi="Arial" w:cs="Arial"/>
+          <w:color w:val="333333"/>
+          <w:sz w:val="23"/>
+          <w:szCs w:val="23"/>
+          <w:lang/>
         </w:rPr>
       </w:pPr>
       <w:r>
         <w:rPr>
-          <w:rFonts w:ascii="Times New Roman" w:hAnsi="Times New Roman"/>
-          <w:sz w:val="24"/>
+          <w:rFonts w:ascii="Arial" w:hAnsi="Arial"/>
+          <w:color w:val="333333"/>
+          <w:sz w:val="23"/>
         </w:rPr>
-        <w:t xml:space="preserve">Allison </w:t>
+        <w:t xml:space="preserve">Allison Rimm es Vicepresidenta sénior de Planificación estratégica y gestión de la información en el Hospital General de Massachusetts. </w:t>
       </w:r>
-      <w:proofErr w:type="spellStart"/>
       <w:r>
         <w:rPr>
-          <w:rFonts w:ascii="Times New Roman" w:hAnsi="Times New Roman"/>
-          <w:sz w:val="24"/>
+          <w:rFonts w:ascii="Arial" w:hAnsi="Arial"/>
+          <w:color w:val="333333"/>
+          <w:sz w:val="23"/>
         </w:rPr>
-        <w:t>Rimm</w:t>
-      </w:r>
-      <w:proofErr w:type="spellEnd"/>
-      <w:r>
-        <w:rPr>
-          <w:rFonts w:ascii="Times New Roman" w:hAnsi="Times New Roman"/>
-          <w:sz w:val="24"/>
-        </w:rPr>
-        <w:t xml:space="preserve"> es Vicepresidenta Sénior de Planificación Estratégica y Gestión de la Información en el Hospital General de Massachusetts. </w:t>
+        <w:t xml:space="preserve">Además de su trabajo en el hospital, Allison es Presidenta y Directora general de Allison Rimm and Associates, LLC, que proporciona servicios de coaching y consultoría de gestión a organizaciones que intentan aprovechar al máximo las capacidades de sus empleados. </w:t>
       </w:r>
     </w:p>
     <w:p>
       <w:pPr>
-        <w:spacing w:before="100" w:beforeAutospacing="1" w:after="100" w:afterAutospacing="1" w:line="360" w:lineRule="auto"/>
-        <w:ind w:firstLine="720"/>
+        <w:pStyle w:val="NormalWeb"/>
+        <w:shd w:val="clear" w:color="auto" w:fill="FFFFFF"/>
         <w:rPr>
-          <w:rFonts w:ascii="Times New Roman" w:hAnsi="Times New Roman"/>
-          <w:sz w:val="24"/>
+          <w:rFonts w:ascii="Arial" w:hAnsi="Arial" w:cs="Arial"/>
+          <w:color w:val="333333"/>
+          <w:sz w:val="23"/>
+          <w:szCs w:val="23"/>
+          <w:lang/>
         </w:rPr>
       </w:pPr>
       <w:r>
         <w:rPr>
-          <w:rFonts w:ascii="Times New Roman" w:hAnsi="Times New Roman"/>
-          <w:sz w:val="24"/>
+          <w:rFonts w:ascii="Arial" w:hAnsi="Arial"/>
+          <w:color w:val="333333"/>
+          <w:sz w:val="23"/>
         </w:rPr>
-        <w:t xml:space="preserve">Además de su trabajo en el hospital, Allison es Presidenta y Directora General de Allison Rimm and Associates, LLC, que proporciona servicios de coaching y consultoría de gestión a organizaciones visionarias que intentan aprovechar el poder de sus empleados. </w:t>
+        <w:t xml:space="preserve">Su trabajo como consultora se enfoca en alinear las necesidades de las organizaciones con las destrezas, talentos y pasiones de su equipo de trabajo para potencial el desempeño empresarial y crear equipos comprometidos con su misión colectiva. </w:t>
       </w:r>
     </w:p>
     <w:p>
       <w:pPr>
-        <w:spacing w:before="100" w:beforeAutospacing="1" w:after="100" w:afterAutospacing="1" w:line="360" w:lineRule="auto"/>
-        <w:ind w:firstLine="720"/>
+        <w:pStyle w:val="NormalWeb"/>
+        <w:shd w:val="clear" w:color="auto" w:fill="FFFFFF"/>
         <w:rPr>
-          <w:rFonts w:ascii="Times New Roman" w:eastAsia="Times New Roman" w:hAnsi="Times New Roman" w:cs="Times New Roman"/>
-          <w:sz w:val="24"/>
-          <w:szCs w:val="24"/>
+          <w:rFonts w:ascii="Arial" w:hAnsi="Arial" w:cs="Arial"/>
+          <w:color w:val="333333"/>
+          <w:sz w:val="23"/>
+          <w:szCs w:val="23"/>
+          <w:lang/>
         </w:rPr>
       </w:pPr>
+      <w:r>
+        <w:rPr>
+          <w:rFonts w:ascii="Arial" w:hAnsi="Arial"/>
+          <w:color w:val="333333"/>
+          <w:sz w:val="23"/>
+        </w:rPr>
+        <w:t xml:space="preserve">Allison ha combinado su pasión por enseñar y orientar con sus destrezas ejecutivas para crear los talleres "Business for Life". </w:t>
+      </w:r>
+      <w:r>
+        <w:rPr>
+          <w:rFonts w:ascii="Arial" w:hAnsi="Arial"/>
+          <w:color w:val="333333"/>
+          <w:sz w:val="23"/>
+        </w:rPr>
+        <w:t xml:space="preserve">Estos talleres experimentales enseñan a los participantes cómo aplicar los principios de planificación estratégica para alcanzar sus metas personales y profesionales. </w:t>
+      </w:r>
+      <w:r>
+        <w:rPr>
+          <w:rFonts w:ascii="Arial" w:hAnsi="Arial"/>
+          <w:color w:val="333333"/>
+          <w:sz w:val="23"/>
+        </w:rPr>
+        <w:t>Consulte su sitio web en http://www.allisonrimm.com.</w:t>
+      </w:r>
+    </w:p>
+    <w:p xmlns:w="http://schemas.openxmlformats.org/wordprocessingml/2006/main" xmlns:wpc="http://schemas.microsoft.com/office/word/2010/wordprocessingCanvas" xmlns:mc="http://schemas.openxmlformats.org/markup-compatibility/2006" xmlns:o="urn:schemas-microsoft-com:office:office" xmlns:r="http://schemas.openxmlformats.org/officeDocument/2006/relationships" xmlns:m="http://schemas.openxmlformats.org/officeDocument/2006/math" xmlns:v="urn:schemas-microsoft-com:vml" xmlns:wp14="http://schemas.microsoft.com/office/word/2010/wordprocessingDrawing" xmlns:wp="http://schemas.openxmlformats.org/drawingml/2006/wordprocessingDrawing" xmlns:w10="urn:schemas-microsoft-com:office:word" xmlns:w14="http://schemas.microsoft.com/office/word/2010/wordml" xmlns:w15="http://schemas.microsoft.com/office/word/2012/wordml" xmlns:wpg="http://schemas.microsoft.com/office/word/2010/wordprocessingGroup" xmlns:wpi="http://schemas.microsoft.com/office/word/2010/wordprocessingInk" xmlns:wne="http://schemas.microsoft.com/office/word/2006/wordml" xmlns:wps="http://schemas.microsoft.com/office/word/2010/wordprocessingShape">
+      <w:pPr/>
       <w:bookmarkStart w:id="0" w:name="_GoBack"/>
       <w:bookmarkEnd w:id="0"/>
-      <w:r>
-        <w:rPr>
-          <w:rFonts w:ascii="Times New Roman" w:hAnsi="Times New Roman"/>
-          <w:sz w:val="24"/>
-        </w:rPr>
-        <w:t>Su trabajo como consultora se centra en hacer coincidir las necesidades de las organizaciones con las destrezas, talentos y pasiones de su equipo de trabajo para lograr un desempeño comercial extraordinario y crear equipos que trabajen comprometidos con su misión colectiva. Allison ha combinado su pasión por enseñar y orientar con sus sólidas destrezas ejecutivas para crear los talleres "Business for Life", de gran popularidad. Estos talleres experimentales enseñan a los participantes cómo aplicar los principios de planificación estratégica para alcanzar sus metas personales y profesionales. Su sitio web es http://www.allisonrimm.com.</w:t>
-      </w:r>
     </w:p>
-    <w:p>
-      <w:pPr>
-        <w:spacing w:before="100" w:beforeAutospacing="1" w:after="100" w:afterAutospacing="1" w:line="360" w:lineRule="auto"/>
-        <w:rPr>
-          <w:rFonts w:ascii="Times New Roman" w:eastAsia="Times New Roman" w:hAnsi="Times New Roman" w:cs="Times New Roman"/>
-          <w:sz w:val="24"/>
-          <w:szCs w:val="24"/>
-        </w:rPr>
-      </w:pPr>
-    </w:p>
-    <w:sectPr>
+    <w:sectPr xmlns:w="http://schemas.openxmlformats.org/wordprocessingml/2006/main" xmlns:wpc="http://schemas.microsoft.com/office/word/2010/wordprocessingCanvas" xmlns:mc="http://schemas.openxmlformats.org/markup-compatibility/2006" xmlns:o="urn:schemas-microsoft-com:office:office" xmlns:r="http://schemas.openxmlformats.org/officeDocument/2006/relationships" xmlns:m="http://schemas.openxmlformats.org/officeDocument/2006/math" xmlns:v="urn:schemas-microsoft-com:vml" xmlns:wp14="http://schemas.microsoft.com/office/word/2010/wordprocessingDrawing" xmlns:wp="http://schemas.openxmlformats.org/drawingml/2006/wordprocessingDrawing" xmlns:w10="urn:schemas-microsoft-com:office:word" xmlns:w14="http://schemas.microsoft.com/office/word/2010/wordml" xmlns:w15="http://schemas.microsoft.com/office/word/2012/wordml" xmlns:wpg="http://schemas.microsoft.com/office/word/2010/wordprocessingGroup" xmlns:wpi="http://schemas.microsoft.com/office/word/2010/wordprocessingInk" xmlns:wne="http://schemas.microsoft.com/office/word/2006/wordml" xmlns:wps="http://schemas.microsoft.com/office/word/2010/wordprocessingShape">
       <w:pgSz w:w="12240" w:h="15840"/>
       <w:pgMar w:top="1440" w:right="1440" w:bottom="1440" w:left="1440" w:header="720" w:footer="720" w:gutter="0"/>
       <w:cols w:space="720"/>
@@ -93,8 +105,8 @@
 </file>
 
 <file path=word/styles.xml><?xml version="1.0" encoding="utf-8"?>
-<w:styles xmlns:mc="http://schemas.openxmlformats.org/markup-compatibility/2006" xmlns:r="http://schemas.openxmlformats.org/officeDocument/2006/relationships" xmlns:w="http://schemas.openxmlformats.org/wordprocessingml/2006/main" xmlns:w14="http://schemas.microsoft.com/office/word/2010/wordml" xmlns:w15="http://schemas.microsoft.com/office/word/2012/wordml" xmlns:w16se="http://schemas.microsoft.com/office/word/2015/wordml/symex" mc:Ignorable="w14 w15 w16se">
-  <w:docDefaults>
+<w:styles xmlns:w="http://schemas.openxmlformats.org/wordprocessingml/2006/main" xmlns:r="http://schemas.openxmlformats.org/officeDocument/2006/relationships" xmlns:w14="http://schemas.microsoft.com/office/word/2010/wordml" xmlns:dgm="http://schemas.openxmlformats.org/drawingml/2006/diagram" xmlns:c="http://schemas.openxmlformats.org/drawingml/2006/chart" xmlns:p="http://schemas.openxmlformats.org/presentationml/2006/main" xmlns:mc="http://schemas.openxmlformats.org/markup-compatibility/2006">
+  <w:docDefaults xmlns:w15="http://schemas.microsoft.com/office/word/2012/wordml">
     <w:rPrDefault>
       <w:rPr>
         <w:rFonts w:asciiTheme="minorHAnsi" w:eastAsiaTheme="minorHAnsi" w:hAnsiTheme="minorHAnsi" w:cstheme="minorBidi"/>
@@ -105,11 +117,11 @@
     </w:rPrDefault>
     <w:pPrDefault>
       <w:pPr>
-        <w:spacing w:after="200" w:line="276" w:lineRule="auto"/>
+        <w:spacing w:after="160" w:line="259" w:lineRule="auto"/>
       </w:pPr>
     </w:pPrDefault>
   </w:docDefaults>
-  <w:latentStyles w:defLockedState="0" w:defUIPriority="99" w:defSemiHidden="0" w:defUnhideWhenUsed="0" w:defQFormat="0" w:count="372">
+  <w:latentStyles xmlns:w15="http://schemas.microsoft.com/office/word/2012/wordml" w:defLockedState="0" w:defUIPriority="99" w:defSemiHidden="0" w:defUnhideWhenUsed="0" w:defQFormat="0" w:count="371">
     <w:lsdException w:name="Normal" w:uiPriority="0" w:qFormat="1"/>
     <w:lsdException w:name="heading 1" w:uiPriority="9" w:qFormat="1"/>
     <w:lsdException w:name="heading 2" w:semiHidden="1" w:uiPriority="9" w:unhideWhenUsed="1" w:qFormat="1"/>
@@ -264,7 +276,7 @@
     <w:lsdException w:name="Table Web 2" w:semiHidden="1" w:unhideWhenUsed="1"/>
     <w:lsdException w:name="Table Web 3" w:semiHidden="1" w:unhideWhenUsed="1"/>
     <w:lsdException w:name="Balloon Text" w:semiHidden="1" w:unhideWhenUsed="1"/>
-    <w:lsdException w:name="Table Grid" w:uiPriority="59"/>
+    <w:lsdException w:name="Table Grid" w:uiPriority="39"/>
     <w:lsdException w:name="Table Theme" w:semiHidden="1" w:unhideWhenUsed="1"/>
     <w:lsdException w:name="Placeholder Text" w:semiHidden="1"/>
     <w:lsdException w:name="No Spacing" w:uiPriority="1" w:qFormat="1"/>
@@ -377,7 +389,15 @@
     <w:lsdException w:name="Book Title" w:uiPriority="33" w:qFormat="1"/>
     <w:lsdException w:name="Bibliography" w:semiHidden="1" w:uiPriority="37" w:unhideWhenUsed="1"/>
     <w:lsdException w:name="TOC Heading" w:semiHidden="1" w:uiPriority="39" w:unhideWhenUsed="1" w:qFormat="1"/>
-    <w:lsdException w:name="Grid Table 3" w:semiHidden="1" w:unhideWhenUsed="1"/>
+    <w:lsdException w:name="Plain Table 1" w:uiPriority="41"/>
+    <w:lsdException w:name="Plain Table 2" w:uiPriority="42"/>
+    <w:lsdException w:name="Plain Table 3" w:uiPriority="43"/>
+    <w:lsdException w:name="Plain Table 4" w:uiPriority="44"/>
+    <w:lsdException w:name="Plain Table 5" w:uiPriority="45"/>
+    <w:lsdException w:name="Grid Table Light" w:uiPriority="40"/>
+    <w:lsdException w:name="Grid Table 1 Light" w:uiPriority="46"/>
+    <w:lsdException w:name="Grid Table 2" w:uiPriority="47"/>
+    <w:lsdException w:name="Grid Table 3" w:uiPriority="48"/>
     <w:lsdException w:name="Grid Table 4" w:uiPriority="49"/>
     <w:lsdException w:name="Grid Table 5 Dark" w:uiPriority="50"/>
     <w:lsdException w:name="Grid Table 6 Colorful" w:uiPriority="51"/>
@@ -473,20 +493,18 @@
     <w:lsdException w:name="List Table 5 Dark Accent 6" w:uiPriority="50"/>
     <w:lsdException w:name="List Table 6 Colorful Accent 6" w:uiPriority="51"/>
     <w:lsdException w:name="List Table 7 Colorful Accent 6" w:uiPriority="52"/>
-    <w:lsdException w:name="Mention" w:semiHidden="1" w:unhideWhenUsed="1"/>
   </w:latentStyles>
-  <w:style w:type="paragraph" w:default="1" w:styleId="Normal">
+  <w:style xmlns:w15="http://schemas.microsoft.com/office/word/2012/wordml" w:type="paragraph" w:default="1" w:styleId="Normal">
     <w:name w:val="Normal"/>
     <w:qFormat/>
-    <w:rsid w:val="00186846"/>
   </w:style>
-  <w:style w:type="character" w:default="1" w:styleId="Fuentedeprrafopredeter">
+  <w:style xmlns:w15="http://schemas.microsoft.com/office/word/2012/wordml" w:type="character" w:default="1" w:styleId="DefaultParagraphFont">
     <w:name w:val="Default Paragraph Font"/>
     <w:uiPriority w:val="1"/>
     <w:semiHidden/>
     <w:unhideWhenUsed/>
   </w:style>
-  <w:style w:type="table" w:default="1" w:styleId="Tablanormal">
+  <w:style xmlns:w15="http://schemas.microsoft.com/office/word/2012/wordml" w:type="table" w:default="1" w:styleId="TableNormal">
     <w:name w:val="Normal Table"/>
     <w:uiPriority w:val="99"/>
     <w:semiHidden/>
@@ -501,78 +519,26 @@
       </w:tblCellMar>
     </w:tblPr>
   </w:style>
-  <w:style w:type="numbering" w:default="1" w:styleId="Sinlista">
+  <w:style xmlns:w15="http://schemas.microsoft.com/office/word/2012/wordml" w:type="numbering" w:default="1" w:styleId="NoList">
     <w:name w:val="No List"/>
     <w:uiPriority w:val="99"/>
     <w:semiHidden/>
     <w:unhideWhenUsed/>
   </w:style>
-  <w:style w:type="character" w:customStyle="1" w:styleId="style1">
-    <w:name w:val="style1"/>
-    <w:basedOn w:val="Fuentedeprrafopredeter"/>
-    <w:rsid w:val="004169AA"/>
-  </w:style>
-  <w:style w:type="paragraph" w:styleId="NormalWeb">
+  <w:style xmlns:w15="http://schemas.microsoft.com/office/word/2012/wordml" w:type="paragraph" w:styleId="NormalWeb">
     <w:name w:val="Normal (Web)"/>
     <w:basedOn w:val="Normal"/>
     <w:uiPriority w:val="99"/>
     <w:semiHidden/>
     <w:unhideWhenUsed/>
-    <w:rsid w:val="004169AA"/>
+    <w:rsid w:val="0020280B"/>
     <w:pPr>
-      <w:spacing w:before="100" w:beforeAutospacing="1" w:after="100" w:afterAutospacing="1" w:line="240" w:lineRule="auto"/>
+      <w:spacing w:after="165" w:line="240" w:lineRule="auto"/>
     </w:pPr>
     <w:rPr>
       <w:rFonts w:ascii="Times New Roman" w:eastAsia="Times New Roman" w:hAnsi="Times New Roman" w:cs="Times New Roman"/>
       <w:sz w:val="24"/>
       <w:szCs w:val="24"/>
-    </w:rPr>
-  </w:style>
-  <w:style w:type="paragraph" w:customStyle="1" w:styleId="style11">
-    <w:name w:val="style11"/>
-    <w:basedOn w:val="Normal"/>
-    <w:rsid w:val="004169AA"/>
-    <w:pPr>
-      <w:spacing w:before="100" w:beforeAutospacing="1" w:after="100" w:afterAutospacing="1" w:line="240" w:lineRule="auto"/>
-    </w:pPr>
-    <w:rPr>
-      <w:rFonts w:ascii="Times New Roman" w:eastAsia="Times New Roman" w:hAnsi="Times New Roman" w:cs="Times New Roman"/>
-      <w:sz w:val="24"/>
-      <w:szCs w:val="24"/>
-    </w:rPr>
-  </w:style>
-  <w:style w:type="character" w:styleId="nfasis">
-    <w:name w:val="Emphasis"/>
-    <w:basedOn w:val="Fuentedeprrafopredeter"/>
-    <w:uiPriority w:val="20"/>
-    <w:qFormat/>
-    <w:rsid w:val="0011671B"/>
-    <w:rPr>
-      <w:i/>
-      <w:iCs/>
-    </w:rPr>
-  </w:style>
-  <w:style w:type="character" w:styleId="Hipervnculo">
-    <w:name w:val="Hyperlink"/>
-    <w:basedOn w:val="Fuentedeprrafopredeter"/>
-    <w:uiPriority w:val="99"/>
-    <w:unhideWhenUsed/>
-    <w:rsid w:val="0011671B"/>
-    <w:rPr>
-      <w:color w:val="0000FF" w:themeColor="hyperlink"/>
-      <w:u w:val="single"/>
-    </w:rPr>
-  </w:style>
-  <w:style w:type="character" w:styleId="Hipervnculovisitado">
-    <w:name w:val="FollowedHyperlink"/>
-    <w:basedOn w:val="Fuentedeprrafopredeter"/>
-    <w:uiPriority w:val="99"/>
-    <w:semiHidden/>
-    <w:unhideWhenUsed/>
-    <w:rsid w:val="0011671B"/>
-    <w:rPr>
-      <w:color w:val="800080" w:themeColor="followedHyperlink"/>
-      <w:u w:val="single"/>
     </w:rPr>
   </w:style>
 </w:styles>
@@ -589,39 +555,39 @@
         <a:sysClr val="window" lastClr="FFFFFF"/>
       </a:lt1>
       <a:dk2>
-        <a:srgbClr val="1F497D"/>
+        <a:srgbClr val="44546A"/>
       </a:dk2>
       <a:lt2>
-        <a:srgbClr val="EEECE1"/>
+        <a:srgbClr val="E7E6E6"/>
       </a:lt2>
       <a:accent1>
-        <a:srgbClr val="4F81BD"/>
+        <a:srgbClr val="5B9BD5"/>
       </a:accent1>
       <a:accent2>
-        <a:srgbClr val="C0504D"/>
+        <a:srgbClr val="ED7D31"/>
       </a:accent2>
       <a:accent3>
-        <a:srgbClr val="9BBB59"/>
+        <a:srgbClr val="A5A5A5"/>
       </a:accent3>
       <a:accent4>
-        <a:srgbClr val="8064A2"/>
+        <a:srgbClr val="FFC000"/>
       </a:accent4>
       <a:accent5>
-        <a:srgbClr val="4BACC6"/>
+        <a:srgbClr val="4472C4"/>
       </a:accent5>
       <a:accent6>
-        <a:srgbClr val="F79646"/>
+        <a:srgbClr val="70AD47"/>
       </a:accent6>
       <a:hlink>
-        <a:srgbClr val="0000FF"/>
+        <a:srgbClr val="0563C1"/>
       </a:hlink>
       <a:folHlink>
-        <a:srgbClr val="800080"/>
+        <a:srgbClr val="954F72"/>
       </a:folHlink>
     </a:clrScheme>
     <a:fontScheme name="Office">
       <a:majorFont>
-        <a:latin typeface="Cambria"/>
+        <a:latin typeface="Calibri Light" panose="020F0302020204030204"/>
         <a:ea typeface=""/>
         <a:cs typeface=""/>
         <a:font script="Jpan" typeface="ＭＳ ゴシック"/>
@@ -653,9 +619,10 @@
         <a:font script="Mong" typeface="Mongolian Baiti"/>
         <a:font script="Viet" typeface="Times New Roman"/>
         <a:font script="Uigh" typeface="Microsoft Uighur"/>
+        <a:font script="Geor" typeface="Sylfaen"/>
       </a:majorFont>
       <a:minorFont>
-        <a:latin typeface="Calibri"/>
+        <a:latin typeface="Calibri" panose="020F0502020204030204"/>
         <a:ea typeface=""/>
         <a:cs typeface=""/>
         <a:font script="Jpan" typeface="ＭＳ 明朝"/>
@@ -687,6 +654,7 @@
         <a:font script="Mong" typeface="Mongolian Baiti"/>
         <a:font script="Viet" typeface="Arial"/>
         <a:font script="Uigh" typeface="Microsoft Uighur"/>
+        <a:font script="Geor" typeface="Sylfaen"/>
       </a:minorFont>
     </a:fontScheme>
     <a:fmtScheme name="Office">
@@ -698,165 +666,141 @@
           <a:gsLst>
             <a:gs pos="0">
               <a:schemeClr val="phClr">
-                <a:tint val="50000"/>
-                <a:satMod val="300000"/>
+                <a:lumMod val="110000"/>
+                <a:satMod val="105000"/>
+                <a:tint val="67000"/>
               </a:schemeClr>
             </a:gs>
-            <a:gs pos="35000">
+            <a:gs pos="50000">
               <a:schemeClr val="phClr">
-                <a:tint val="37000"/>
-                <a:satMod val="300000"/>
+                <a:lumMod val="105000"/>
+                <a:satMod val="103000"/>
+                <a:tint val="73000"/>
               </a:schemeClr>
             </a:gs>
             <a:gs pos="100000">
               <a:schemeClr val="phClr">
-                <a:tint val="15000"/>
-                <a:satMod val="350000"/>
+                <a:lumMod val="105000"/>
+                <a:satMod val="109000"/>
+                <a:tint val="81000"/>
               </a:schemeClr>
             </a:gs>
           </a:gsLst>
-          <a:lin ang="16200000" scaled="1"/>
+          <a:lin ang="5400000" scaled="0"/>
         </a:gradFill>
         <a:gradFill rotWithShape="1">
           <a:gsLst>
             <a:gs pos="0">
               <a:schemeClr val="phClr">
-                <a:shade val="51000"/>
-                <a:satMod val="130000"/>
+                <a:satMod val="103000"/>
+                <a:lumMod val="102000"/>
+                <a:tint val="94000"/>
               </a:schemeClr>
             </a:gs>
-            <a:gs pos="80000">
+            <a:gs pos="50000">
               <a:schemeClr val="phClr">
-                <a:shade val="93000"/>
-                <a:satMod val="130000"/>
+                <a:satMod val="110000"/>
+                <a:lumMod val="100000"/>
+                <a:shade val="100000"/>
               </a:schemeClr>
             </a:gs>
             <a:gs pos="100000">
               <a:schemeClr val="phClr">
-                <a:shade val="94000"/>
-                <a:satMod val="135000"/>
+                <a:lumMod val="99000"/>
+                <a:satMod val="120000"/>
+                <a:shade val="78000"/>
               </a:schemeClr>
             </a:gs>
           </a:gsLst>
-          <a:lin ang="16200000" scaled="0"/>
+          <a:lin ang="5400000" scaled="0"/>
         </a:gradFill>
       </a:fillStyleLst>
       <a:lnStyleLst>
-        <a:ln w="9525" cap="flat" cmpd="sng" algn="ctr">
-          <a:solidFill>
-            <a:schemeClr val="phClr">
-              <a:shade val="95000"/>
-              <a:satMod val="105000"/>
-            </a:schemeClr>
-          </a:solidFill>
-          <a:prstDash val="solid"/>
-        </a:ln>
-        <a:ln w="25400" cap="flat" cmpd="sng" algn="ctr">
+        <a:ln w="6350" cap="flat" cmpd="sng" algn="ctr">
           <a:solidFill>
             <a:schemeClr val="phClr"/>
           </a:solidFill>
           <a:prstDash val="solid"/>
+          <a:miter lim="800000"/>
         </a:ln>
-        <a:ln w="38100" cap="flat" cmpd="sng" algn="ctr">
+        <a:ln w="12700" cap="flat" cmpd="sng" algn="ctr">
           <a:solidFill>
             <a:schemeClr val="phClr"/>
           </a:solidFill>
           <a:prstDash val="solid"/>
+          <a:miter lim="800000"/>
+        </a:ln>
+        <a:ln w="19050" cap="flat" cmpd="sng" algn="ctr">
+          <a:solidFill>
+            <a:schemeClr val="phClr"/>
+          </a:solidFill>
+          <a:prstDash val="solid"/>
+          <a:miter lim="800000"/>
         </a:ln>
       </a:lnStyleLst>
       <a:effectStyleLst>
         <a:effectStyle>
+          <a:effectLst/>
+        </a:effectStyle>
+        <a:effectStyle>
+          <a:effectLst/>
+        </a:effectStyle>
+        <a:effectStyle>
           <a:effectLst>
-            <a:outerShdw blurRad="40000" dist="20000" dir="5400000" rotWithShape="0">
+            <a:outerShdw blurRad="57150" dist="19050" dir="5400000" algn="ctr" rotWithShape="0">
               <a:srgbClr val="000000">
-                <a:alpha val="38000"/>
+                <a:alpha val="63000"/>
               </a:srgbClr>
             </a:outerShdw>
           </a:effectLst>
-        </a:effectStyle>
-        <a:effectStyle>
-          <a:effectLst>
-            <a:outerShdw blurRad="40000" dist="23000" dir="5400000" rotWithShape="0">
-              <a:srgbClr val="000000">
-                <a:alpha val="35000"/>
-              </a:srgbClr>
-            </a:outerShdw>
-          </a:effectLst>
-        </a:effectStyle>
-        <a:effectStyle>
-          <a:effectLst>
-            <a:outerShdw blurRad="40000" dist="23000" dir="5400000" rotWithShape="0">
-              <a:srgbClr val="000000">
-                <a:alpha val="35000"/>
-              </a:srgbClr>
-            </a:outerShdw>
-          </a:effectLst>
-          <a:scene3d>
-            <a:camera prst="orthographicFront">
-              <a:rot lat="0" lon="0" rev="0"/>
-            </a:camera>
-            <a:lightRig rig="threePt" dir="t">
-              <a:rot lat="0" lon="0" rev="1200000"/>
-            </a:lightRig>
-          </a:scene3d>
-          <a:sp3d>
-            <a:bevelT w="63500" h="25400"/>
-          </a:sp3d>
         </a:effectStyle>
       </a:effectStyleLst>
       <a:bgFillStyleLst>
         <a:solidFill>
           <a:schemeClr val="phClr"/>
         </a:solidFill>
+        <a:solidFill>
+          <a:schemeClr val="phClr">
+            <a:tint val="95000"/>
+            <a:satMod val="170000"/>
+          </a:schemeClr>
+        </a:solidFill>
         <a:gradFill rotWithShape="1">
           <a:gsLst>
             <a:gs pos="0">
               <a:schemeClr val="phClr">
-                <a:tint val="40000"/>
-                <a:satMod val="350000"/>
+                <a:tint val="93000"/>
+                <a:satMod val="150000"/>
+                <a:shade val="98000"/>
+                <a:lumMod val="102000"/>
               </a:schemeClr>
             </a:gs>
-            <a:gs pos="40000">
+            <a:gs pos="50000">
               <a:schemeClr val="phClr">
-                <a:tint val="45000"/>
-                <a:shade val="99000"/>
-                <a:satMod val="350000"/>
+                <a:tint val="98000"/>
+                <a:satMod val="130000"/>
+                <a:shade val="90000"/>
+                <a:lumMod val="103000"/>
               </a:schemeClr>
             </a:gs>
             <a:gs pos="100000">
               <a:schemeClr val="phClr">
-                <a:shade val="20000"/>
-                <a:satMod val="255000"/>
+                <a:shade val="63000"/>
+                <a:satMod val="120000"/>
               </a:schemeClr>
             </a:gs>
           </a:gsLst>
-          <a:path path="circle">
-            <a:fillToRect l="50000" t="-80000" r="50000" b="180000"/>
-          </a:path>
-        </a:gradFill>
-        <a:gradFill rotWithShape="1">
-          <a:gsLst>
-            <a:gs pos="0">
-              <a:schemeClr val="phClr">
-                <a:tint val="80000"/>
-                <a:satMod val="300000"/>
-              </a:schemeClr>
-            </a:gs>
-            <a:gs pos="100000">
-              <a:schemeClr val="phClr">
-                <a:shade val="30000"/>
-                <a:satMod val="200000"/>
-              </a:schemeClr>
-            </a:gs>
-          </a:gsLst>
-          <a:path path="circle">
-            <a:fillToRect l="50000" t="50000" r="50000" b="50000"/>
-          </a:path>
+          <a:lin ang="5400000" scaled="0"/>
         </a:gradFill>
       </a:bgFillStyleLst>
     </a:fmtScheme>
   </a:themeElements>
   <a:objectDefaults/>
   <a:extraClrSchemeLst/>
+  <a:extLst>
+    <a:ext uri="{05A4C25C-085E-4340-85A3-A5531E510DB2}">
+      <thm15:themeFamily xmlns:thm15="http://schemas.microsoft.com/office/thememl/2012/main" name="Office Theme" id="{62F939B6-93AF-4DB8-9C6B-D6C7DFDC589F}" vid="{4A3C46E8-61CC-4603-A589-7422A47A8E4A}"/>
+    </a:ext>
+  </a:extLst>
 </a:theme>
 </file>
</xml_diff>